<commit_message>
Ajustes modelo lógico e conceitual
</commit_message>
<xml_diff>
--- a/Documentação/ModelagemTankTracker.docx
+++ b/Documentação/ModelagemTankTracker.docx
@@ -66,10 +66,10 @@
           <w:noProof/>
         </w:rPr>
         <w:drawing>
-          <wp:inline distT="0" distB="0" distL="0" distR="0" wp14:anchorId="78C52832" wp14:editId="1BEED27E">
-            <wp:extent cx="5400040" cy="2752090"/>
-            <wp:effectExtent l="0" t="0" r="0" b="0"/>
-            <wp:docPr id="275038853" name="Imagem 1" descr="Diagrama, Esquemático&#10;&#10;Descrição gerada automaticamente"/>
+          <wp:inline distT="0" distB="0" distL="0" distR="0" wp14:anchorId="11E84597" wp14:editId="7BFA9301">
+            <wp:extent cx="5400040" cy="2493010"/>
+            <wp:effectExtent l="0" t="0" r="0" b="2540"/>
+            <wp:docPr id="805234651" name="Imagem 1" descr="Diagrama&#10;&#10;Descrição gerada automaticamente"/>
             <wp:cNvGraphicFramePr>
               <a:graphicFrameLocks xmlns:a="http://schemas.openxmlformats.org/drawingml/2006/main" noChangeAspect="1"/>
             </wp:cNvGraphicFramePr>
@@ -77,7 +77,7 @@
               <a:graphicData uri="http://schemas.openxmlformats.org/drawingml/2006/picture">
                 <pic:pic xmlns:pic="http://schemas.openxmlformats.org/drawingml/2006/picture">
                   <pic:nvPicPr>
-                    <pic:cNvPr id="275038853" name="Imagem 1" descr="Diagrama, Esquemático&#10;&#10;Descrição gerada automaticamente"/>
+                    <pic:cNvPr id="805234651" name="Imagem 1" descr="Diagrama&#10;&#10;Descrição gerada automaticamente"/>
                     <pic:cNvPicPr/>
                   </pic:nvPicPr>
                   <pic:blipFill>
@@ -89,7 +89,7 @@
                   <pic:spPr>
                     <a:xfrm>
                       <a:off x="0" y="0"/>
-                      <a:ext cx="5400040" cy="2752090"/>
+                      <a:ext cx="5400040" cy="2493010"/>
                     </a:xfrm>
                     <a:prstGeom prst="rect">
                       <a:avLst/>
@@ -159,20 +159,66 @@
     <w:p>
       <w:r>
         <w:tab/>
-        <w:t xml:space="preserve">id_usuario </w:t>
-      </w:r>
-      <w:proofErr w:type="spellStart"/>
-      <w:proofErr w:type="gramStart"/>
+      </w:r>
+      <w:proofErr w:type="spellStart"/>
+      <w:r>
+        <w:t>id_usuario</w:t>
+      </w:r>
+      <w:proofErr w:type="spellEnd"/>
+      <w:r>
+        <w:t xml:space="preserve"> </w:t>
+      </w:r>
+      <w:proofErr w:type="spellStart"/>
       <w:r>
         <w:t>referencia</w:t>
       </w:r>
       <w:proofErr w:type="spellEnd"/>
-      <w:proofErr w:type="gramEnd"/>
       <w:r>
         <w:t xml:space="preserve"> TBUSUARIO</w:t>
       </w:r>
     </w:p>
-    <w:p/>
+    <w:p>
+      <w:r>
+        <w:rPr>
+          <w:noProof/>
+        </w:rPr>
+        <w:drawing>
+          <wp:inline distT="0" distB="0" distL="0" distR="0" wp14:anchorId="62D46552" wp14:editId="093FF78C">
+            <wp:extent cx="5162550" cy="2038350"/>
+            <wp:effectExtent l="0" t="0" r="0" b="0"/>
+            <wp:docPr id="2030755065" name="Imagem 1" descr="Diagrama&#10;&#10;Descrição gerada automaticamente"/>
+            <wp:cNvGraphicFramePr>
+              <a:graphicFrameLocks xmlns:a="http://schemas.openxmlformats.org/drawingml/2006/main" noChangeAspect="1"/>
+            </wp:cNvGraphicFramePr>
+            <a:graphic xmlns:a="http://schemas.openxmlformats.org/drawingml/2006/main">
+              <a:graphicData uri="http://schemas.openxmlformats.org/drawingml/2006/picture">
+                <pic:pic xmlns:pic="http://schemas.openxmlformats.org/drawingml/2006/picture">
+                  <pic:nvPicPr>
+                    <pic:cNvPr id="2030755065" name="Imagem 1" descr="Diagrama&#10;&#10;Descrição gerada automaticamente"/>
+                    <pic:cNvPicPr/>
+                  </pic:nvPicPr>
+                  <pic:blipFill>
+                    <a:blip r:embed="rId7"/>
+                    <a:stretch>
+                      <a:fillRect/>
+                    </a:stretch>
+                  </pic:blipFill>
+                  <pic:spPr>
+                    <a:xfrm>
+                      <a:off x="0" y="0"/>
+                      <a:ext cx="5162550" cy="2038350"/>
+                    </a:xfrm>
+                    <a:prstGeom prst="rect">
+                      <a:avLst/>
+                    </a:prstGeom>
+                  </pic:spPr>
+                </pic:pic>
+              </a:graphicData>
+            </a:graphic>
+          </wp:inline>
+        </w:drawing>
+      </w:r>
+    </w:p>
     <w:p>
       <w:pPr>
         <w:rPr>
@@ -195,6 +241,7 @@
     <w:p/>
     <w:p>
       <w:r>
+        <w:lastRenderedPageBreak/>
         <w:t>-- Banco de dados: `</w:t>
       </w:r>
       <w:proofErr w:type="spellStart"/>
@@ -239,7 +286,15 @@
     </w:p>
     <w:p>
       <w:r>
-        <w:t xml:space="preserve">  `id_aquario` </w:t>
+        <w:t xml:space="preserve">  `</w:t>
+      </w:r>
+      <w:proofErr w:type="spellStart"/>
+      <w:r>
+        <w:t>id_aquario</w:t>
+      </w:r>
+      <w:proofErr w:type="spellEnd"/>
+      <w:r>
+        <w:t xml:space="preserve">` </w:t>
       </w:r>
       <w:proofErr w:type="spellStart"/>
       <w:r>
@@ -273,7 +328,6 @@
     </w:p>
     <w:p>
       <w:r>
-        <w:lastRenderedPageBreak/>
         <w:t xml:space="preserve">  `tamanho` </w:t>
       </w:r>
       <w:proofErr w:type="spellStart"/>
@@ -287,7 +341,15 @@
     </w:p>
     <w:p>
       <w:r>
-        <w:t xml:space="preserve">  `qtd_peixes` </w:t>
+        <w:t xml:space="preserve">  `</w:t>
+      </w:r>
+      <w:proofErr w:type="spellStart"/>
+      <w:r>
+        <w:t>qtd_peixes</w:t>
+      </w:r>
+      <w:proofErr w:type="spellEnd"/>
+      <w:r>
+        <w:t xml:space="preserve">` </w:t>
       </w:r>
       <w:proofErr w:type="spellStart"/>
       <w:r>
@@ -300,7 +362,15 @@
     </w:p>
     <w:p>
       <w:r>
-        <w:t xml:space="preserve">  `id_usuario` </w:t>
+        <w:t xml:space="preserve">  `</w:t>
+      </w:r>
+      <w:proofErr w:type="spellStart"/>
+      <w:r>
+        <w:t>id_usuario</w:t>
+      </w:r>
+      <w:proofErr w:type="spellEnd"/>
+      <w:r>
+        <w:t xml:space="preserve">` </w:t>
       </w:r>
       <w:proofErr w:type="spellStart"/>
       <w:r>
@@ -362,7 +432,15 @@
     </w:p>
     <w:p>
       <w:r>
-        <w:t xml:space="preserve">  `id_usuario` </w:t>
+        <w:t xml:space="preserve">  `</w:t>
+      </w:r>
+      <w:proofErr w:type="spellStart"/>
+      <w:r>
+        <w:t>id_usuario</w:t>
+      </w:r>
+      <w:proofErr w:type="spellEnd"/>
+      <w:r>
+        <w:t xml:space="preserve">` </w:t>
       </w:r>
       <w:proofErr w:type="spellStart"/>
       <w:r>
@@ -409,7 +487,15 @@
     </w:p>
     <w:p>
       <w:r>
-        <w:t xml:space="preserve">  `user` </w:t>
+        <w:t xml:space="preserve">  `</w:t>
+      </w:r>
+      <w:proofErr w:type="spellStart"/>
+      <w:r>
+        <w:t>user</w:t>
+      </w:r>
+      <w:proofErr w:type="spellEnd"/>
+      <w:r>
+        <w:t xml:space="preserve">` </w:t>
       </w:r>
       <w:proofErr w:type="spellStart"/>
       <w:r>
@@ -493,7 +579,15 @@
       </w:r>
       <w:proofErr w:type="spellEnd"/>
       <w:r>
-        <w:t>` (`id_usuario`);</w:t>
+        <w:t>` (`</w:t>
+      </w:r>
+      <w:proofErr w:type="spellStart"/>
+      <w:r>
+        <w:t>id_usuario</w:t>
+      </w:r>
+      <w:proofErr w:type="spellEnd"/>
+      <w:r>
+        <w:t>`);</w:t>
       </w:r>
     </w:p>
     <w:p/>
@@ -567,7 +661,15 @@
     </w:p>
     <w:p>
       <w:r>
-        <w:t xml:space="preserve">  MODIFY `id_aquario` </w:t>
+        <w:t xml:space="preserve">  MODIFY `</w:t>
+      </w:r>
+      <w:proofErr w:type="spellStart"/>
+      <w:r>
+        <w:t>id_aquario</w:t>
+      </w:r>
+      <w:proofErr w:type="spellEnd"/>
+      <w:r>
+        <w:t xml:space="preserve">` </w:t>
       </w:r>
       <w:proofErr w:type="spellStart"/>
       <w:r>
@@ -581,7 +683,6 @@
     <w:p/>
     <w:p>
       <w:r>
-        <w:lastRenderedPageBreak/>
         <w:t>--</w:t>
       </w:r>
     </w:p>
@@ -618,7 +719,15 @@
     </w:p>
     <w:p>
       <w:r>
-        <w:t xml:space="preserve">  MODIFY `id_usuario` </w:t>
+        <w:t xml:space="preserve">  MODIFY `</w:t>
+      </w:r>
+      <w:proofErr w:type="spellStart"/>
+      <w:r>
+        <w:t>id_usuario</w:t>
+      </w:r>
+      <w:proofErr w:type="spellEnd"/>
+      <w:r>
+        <w:t xml:space="preserve">` </w:t>
       </w:r>
       <w:proofErr w:type="spellStart"/>
       <w:r>
@@ -671,7 +780,15 @@
       </w:r>
       <w:proofErr w:type="spellEnd"/>
       <w:r>
-        <w:t>` FOREIGN KEY (`id_usuario`) REFERENCES `</w:t>
+        <w:t>` FOREIGN KEY (`</w:t>
+      </w:r>
+      <w:proofErr w:type="spellStart"/>
+      <w:r>
+        <w:t>id_usuario</w:t>
+      </w:r>
+      <w:proofErr w:type="spellEnd"/>
+      <w:r>
+        <w:t>`) REFERENCES `</w:t>
       </w:r>
       <w:proofErr w:type="spellStart"/>
       <w:r>
@@ -679,7 +796,15 @@
       </w:r>
       <w:proofErr w:type="spellEnd"/>
       <w:r>
-        <w:t>` (`id_usuario`);</w:t>
+        <w:t>` (`</w:t>
+      </w:r>
+      <w:proofErr w:type="spellStart"/>
+      <w:r>
+        <w:t>id_usuario</w:t>
+      </w:r>
+      <w:proofErr w:type="spellEnd"/>
+      <w:r>
+        <w:t>`);</w:t>
       </w:r>
     </w:p>
     <w:p>

</xml_diff>